<commit_message>
Finishing up VM Storage
</commit_message>
<xml_diff>
--- a/VM/Virtual Machine Storage.docx
+++ b/VM/Virtual Machine Storage.docx
@@ -29,6 +29,13 @@
           <w:lang w:val="en-GB"/>
         </w:rPr>
         <w:t>~VHDs attached to VMs</w:t>
+      </w:r>
+      <w:r>
+        <w:rPr>
+          <w:rFonts w:cstheme="minorHAnsi"/>
+          <w:lang w:val="en-GB"/>
+        </w:rPr>
+        <w:t xml:space="preserve"> (virtual hard drive)</w:t>
       </w:r>
     </w:p>
     <w:p>
@@ -48,7 +55,78 @@
           <w:rFonts w:cstheme="minorHAnsi"/>
           <w:lang w:val="en-GB"/>
         </w:rPr>
-        <w:t>Standard</w:t>
+        <w:t>Standar</w:t>
+      </w:r>
+      <w:r>
+        <w:rPr>
+          <w:rFonts w:cstheme="minorHAnsi"/>
+          <w:lang w:val="en-GB"/>
+        </w:rPr>
+        <w:t>d</w:t>
+      </w:r>
+    </w:p>
+    <w:p>
+      <w:pPr>
+        <w:pStyle w:val="ListParagraph"/>
+        <w:numPr>
+          <w:ilvl w:val="1"/>
+          <w:numId w:val="1"/>
+        </w:numPr>
+        <w:rPr>
+          <w:rFonts w:cstheme="minorHAnsi"/>
+          <w:lang w:val="en-GB"/>
+        </w:rPr>
+      </w:pPr>
+      <w:r>
+        <w:rPr>
+          <w:rFonts w:cstheme="minorHAnsi"/>
+          <w:lang w:val="en-GB"/>
+        </w:rPr>
+        <w:t xml:space="preserve">Fixed in IOPs and throughput </w:t>
+      </w:r>
+      <w:r>
+        <w:rPr>
+          <w:rFonts w:cstheme="minorHAnsi"/>
+        </w:rPr>
+        <w:t>(input/output per sec)</w:t>
+      </w:r>
+    </w:p>
+    <w:p>
+      <w:pPr>
+        <w:pStyle w:val="ListParagraph"/>
+        <w:numPr>
+          <w:ilvl w:val="2"/>
+          <w:numId w:val="1"/>
+        </w:numPr>
+        <w:rPr>
+          <w:rFonts w:cstheme="minorHAnsi"/>
+          <w:lang w:val="en-GB"/>
+        </w:rPr>
+      </w:pPr>
+      <w:r>
+        <w:rPr>
+          <w:rFonts w:cstheme="minorHAnsi"/>
+        </w:rPr>
+        <w:t>Tied to the tier of VM</w:t>
+      </w:r>
+    </w:p>
+    <w:p>
+      <w:pPr>
+        <w:pStyle w:val="ListParagraph"/>
+        <w:numPr>
+          <w:ilvl w:val="1"/>
+          <w:numId w:val="1"/>
+        </w:numPr>
+        <w:rPr>
+          <w:rFonts w:cstheme="minorHAnsi"/>
+          <w:lang w:val="en-GB"/>
+        </w:rPr>
+      </w:pPr>
+      <w:r>
+        <w:rPr>
+          <w:rFonts w:cstheme="minorHAnsi"/>
+        </w:rPr>
+        <w:t>Backups, non-prod stuff (latency does not matter that much)</w:t>
       </w:r>
     </w:p>
     <w:p>
@@ -73,17 +151,9 @@
     </w:p>
     <w:p>
       <w:pPr>
-        <w:rPr>
-          <w:rFonts w:cstheme="minorHAnsi"/>
-          <w:lang w:val="en-GB"/>
-        </w:rPr>
-      </w:pPr>
-    </w:p>
-    <w:p>
-      <w:pPr>
         <w:pStyle w:val="ListParagraph"/>
         <w:numPr>
-          <w:ilvl w:val="0"/>
+          <w:ilvl w:val="1"/>
           <w:numId w:val="1"/>
         </w:numPr>
         <w:rPr>
@@ -96,14 +166,14 @@
           <w:rFonts w:cstheme="minorHAnsi"/>
           <w:lang w:val="en-GB"/>
         </w:rPr>
-        <w:t>Managed</w:t>
+        <w:t>SSD only</w:t>
       </w:r>
     </w:p>
     <w:p>
       <w:pPr>
         <w:pStyle w:val="ListParagraph"/>
         <w:numPr>
-          <w:ilvl w:val="0"/>
+          <w:ilvl w:val="1"/>
           <w:numId w:val="1"/>
         </w:numPr>
         <w:rPr>
@@ -116,7 +186,27 @@
           <w:rFonts w:cstheme="minorHAnsi"/>
           <w:lang w:val="en-GB"/>
         </w:rPr>
-        <w:t>Unmanaged</w:t>
+        <w:t>Prod stuff</w:t>
+      </w:r>
+    </w:p>
+    <w:p>
+      <w:pPr>
+        <w:pStyle w:val="ListParagraph"/>
+        <w:numPr>
+          <w:ilvl w:val="1"/>
+          <w:numId w:val="1"/>
+        </w:numPr>
+        <w:rPr>
+          <w:rFonts w:cstheme="minorHAnsi"/>
+          <w:lang w:val="en-GB"/>
+        </w:rPr>
+      </w:pPr>
+      <w:r>
+        <w:rPr>
+          <w:rFonts w:cstheme="minorHAnsi"/>
+          <w:lang w:val="en-GB"/>
+        </w:rPr>
+        <w:t>Not tied to VM’s tier, can be added separately to VM</w:t>
       </w:r>
     </w:p>
     <w:p>
@@ -174,8 +264,6 @@
           <w:lang w:val="en-GB"/>
         </w:rPr>
       </w:pPr>
-      <w:bookmarkStart w:id="0" w:name="_GoBack"/>
-      <w:bookmarkEnd w:id="0"/>
     </w:p>
     <w:p>
       <w:pPr>
@@ -224,6 +312,1502 @@
           <w:lang w:val="en-GB"/>
         </w:rPr>
       </w:pPr>
+    </w:p>
+    <w:p>
+      <w:pPr>
+        <w:rPr>
+          <w:rFonts w:cstheme="minorHAnsi"/>
+          <w:lang w:val="en-GB"/>
+        </w:rPr>
+      </w:pPr>
+    </w:p>
+    <w:p>
+      <w:pPr>
+        <w:pStyle w:val="Heading1"/>
+        <w:rPr>
+          <w:lang w:val="en-GB"/>
+        </w:rPr>
+      </w:pPr>
+      <w:r>
+        <w:rPr>
+          <w:lang w:val="en-GB"/>
+        </w:rPr>
+        <w:t>Azure Disks</w:t>
+      </w:r>
+    </w:p>
+    <w:p>
+      <w:pPr>
+        <w:pStyle w:val="ListParagraph"/>
+        <w:numPr>
+          <w:ilvl w:val="0"/>
+          <w:numId w:val="1"/>
+        </w:numPr>
+        <w:rPr>
+          <w:rFonts w:cstheme="minorHAnsi"/>
+          <w:lang w:val="en-GB"/>
+        </w:rPr>
+      </w:pPr>
+      <w:r>
+        <w:rPr>
+          <w:rFonts w:cstheme="minorHAnsi"/>
+          <w:lang w:val="en-GB"/>
+        </w:rPr>
+        <w:t>Managed</w:t>
+      </w:r>
+    </w:p>
+    <w:p>
+      <w:pPr>
+        <w:pStyle w:val="ListParagraph"/>
+        <w:numPr>
+          <w:ilvl w:val="1"/>
+          <w:numId w:val="1"/>
+        </w:numPr>
+        <w:rPr>
+          <w:rFonts w:cstheme="minorHAnsi"/>
+          <w:lang w:val="en-GB"/>
+        </w:rPr>
+      </w:pPr>
+      <w:r>
+        <w:rPr>
+          <w:rFonts w:cstheme="minorHAnsi"/>
+          <w:lang w:val="en-GB"/>
+        </w:rPr>
+        <w:t>Recommended</w:t>
+      </w:r>
+    </w:p>
+    <w:p>
+      <w:pPr>
+        <w:pStyle w:val="ListParagraph"/>
+        <w:numPr>
+          <w:ilvl w:val="0"/>
+          <w:numId w:val="1"/>
+        </w:numPr>
+        <w:rPr>
+          <w:rFonts w:cstheme="minorHAnsi"/>
+          <w:lang w:val="en-GB"/>
+        </w:rPr>
+      </w:pPr>
+      <w:r>
+        <w:rPr>
+          <w:rFonts w:cstheme="minorHAnsi"/>
+          <w:lang w:val="en-GB"/>
+        </w:rPr>
+        <w:t>Unmanaged</w:t>
+      </w:r>
+    </w:p>
+    <w:p>
+      <w:pPr>
+        <w:pStyle w:val="ListParagraph"/>
+        <w:numPr>
+          <w:ilvl w:val="1"/>
+          <w:numId w:val="1"/>
+        </w:numPr>
+        <w:rPr>
+          <w:rFonts w:cstheme="minorHAnsi"/>
+          <w:lang w:val="en-GB"/>
+        </w:rPr>
+      </w:pPr>
+      <w:r>
+        <w:rPr>
+          <w:rFonts w:cstheme="minorHAnsi"/>
+          <w:lang w:val="en-GB"/>
+        </w:rPr>
+        <w:t>Scalability limits</w:t>
+      </w:r>
+    </w:p>
+    <w:p>
+      <w:pPr>
+        <w:rPr>
+          <w:rFonts w:cstheme="minorHAnsi"/>
+          <w:lang w:val="en-GB"/>
+        </w:rPr>
+      </w:pPr>
+    </w:p>
+    <w:p>
+      <w:pPr>
+        <w:pStyle w:val="Heading1"/>
+        <w:rPr>
+          <w:lang w:val="en-GB"/>
+        </w:rPr>
+      </w:pPr>
+      <w:r>
+        <w:rPr>
+          <w:lang w:val="en-GB"/>
+        </w:rPr>
+        <w:t>VM Disk Topology</w:t>
+      </w:r>
+    </w:p>
+    <w:p>
+      <w:pPr>
+        <w:rPr>
+          <w:rFonts w:cstheme="minorHAnsi"/>
+          <w:lang w:val="en-GB"/>
+        </w:rPr>
+      </w:pPr>
+      <w:r>
+        <w:rPr>
+          <w:rFonts w:cstheme="minorHAnsi"/>
+          <w:lang w:val="en-GB"/>
+        </w:rPr>
+        <w:drawing>
+          <wp:inline distT="0" distB="0" distL="0" distR="0" wp14:anchorId="58FFB488" wp14:editId="19DB165C">
+            <wp:extent cx="5943600" cy="909955"/>
+            <wp:effectExtent l="0" t="0" r="0" b="4445"/>
+            <wp:docPr id="1" name="Picture 1"/>
+            <wp:cNvGraphicFramePr>
+              <a:graphicFrameLocks xmlns:a="http://schemas.openxmlformats.org/drawingml/2006/main" noChangeAspect="1"/>
+            </wp:cNvGraphicFramePr>
+            <a:graphic xmlns:a="http://schemas.openxmlformats.org/drawingml/2006/main">
+              <a:graphicData uri="http://schemas.openxmlformats.org/drawingml/2006/picture">
+                <pic:pic xmlns:pic="http://schemas.openxmlformats.org/drawingml/2006/picture">
+                  <pic:nvPicPr>
+                    <pic:cNvPr id="1" name=""/>
+                    <pic:cNvPicPr/>
+                  </pic:nvPicPr>
+                  <pic:blipFill>
+                    <a:blip r:embed="rId7"/>
+                    <a:stretch>
+                      <a:fillRect/>
+                    </a:stretch>
+                  </pic:blipFill>
+                  <pic:spPr>
+                    <a:xfrm>
+                      <a:off x="0" y="0"/>
+                      <a:ext cx="5943600" cy="909955"/>
+                    </a:xfrm>
+                    <a:prstGeom prst="rect">
+                      <a:avLst/>
+                    </a:prstGeom>
+                  </pic:spPr>
+                </pic:pic>
+              </a:graphicData>
+            </a:graphic>
+          </wp:inline>
+        </w:drawing>
+      </w:r>
+    </w:p>
+    <w:p>
+      <w:pPr>
+        <w:rPr>
+          <w:rFonts w:cstheme="minorHAnsi"/>
+          <w:lang w:val="en-GB"/>
+        </w:rPr>
+      </w:pPr>
+      <w:r>
+        <w:rPr>
+          <w:rFonts w:cstheme="minorHAnsi"/>
+          <w:lang w:val="en-GB"/>
+        </w:rPr>
+        <w:t>Temporary disk: stuff can be stored on it, but only SHORT LIVED data</w:t>
+      </w:r>
+    </w:p>
+    <w:p>
+      <w:pPr>
+        <w:rPr>
+          <w:rFonts w:cstheme="minorHAnsi"/>
+          <w:lang w:val="en-GB"/>
+        </w:rPr>
+      </w:pPr>
+    </w:p>
+    <w:p>
+      <w:pPr>
+        <w:pStyle w:val="Heading1"/>
+        <w:rPr>
+          <w:lang w:val="en-GB"/>
+        </w:rPr>
+      </w:pPr>
+      <w:r>
+        <w:rPr>
+          <w:lang w:val="en-GB"/>
+        </w:rPr>
+        <w:lastRenderedPageBreak/>
+        <w:t>Common Disk Admin Ops:</w:t>
+      </w:r>
+    </w:p>
+    <w:p>
+      <w:pPr>
+        <w:pStyle w:val="ListParagraph"/>
+        <w:numPr>
+          <w:ilvl w:val="0"/>
+          <w:numId w:val="1"/>
+        </w:numPr>
+        <w:rPr>
+          <w:rFonts w:cstheme="minorHAnsi"/>
+          <w:lang w:val="en-GB"/>
+        </w:rPr>
+      </w:pPr>
+      <w:r>
+        <w:rPr>
+          <w:rFonts w:cstheme="minorHAnsi"/>
+          <w:lang w:val="en-GB"/>
+        </w:rPr>
+        <w:t>Create/provision</w:t>
+      </w:r>
+    </w:p>
+    <w:p>
+      <w:pPr>
+        <w:pStyle w:val="ListParagraph"/>
+        <w:numPr>
+          <w:ilvl w:val="0"/>
+          <w:numId w:val="1"/>
+        </w:numPr>
+        <w:rPr>
+          <w:rFonts w:cstheme="minorHAnsi"/>
+          <w:lang w:val="en-GB"/>
+        </w:rPr>
+      </w:pPr>
+      <w:r>
+        <w:rPr>
+          <w:rFonts w:cstheme="minorHAnsi"/>
+          <w:lang w:val="en-GB"/>
+        </w:rPr>
+        <w:t>Attach VHD to VM</w:t>
+      </w:r>
+    </w:p>
+    <w:p>
+      <w:pPr>
+        <w:pStyle w:val="ListParagraph"/>
+        <w:numPr>
+          <w:ilvl w:val="0"/>
+          <w:numId w:val="1"/>
+        </w:numPr>
+        <w:rPr>
+          <w:rFonts w:cstheme="minorHAnsi"/>
+          <w:lang w:val="en-GB"/>
+        </w:rPr>
+      </w:pPr>
+      <w:r>
+        <w:rPr>
+          <w:rFonts w:cstheme="minorHAnsi"/>
+          <w:lang w:val="en-GB"/>
+        </w:rPr>
+        <w:t>Prepare disk for OS</w:t>
+      </w:r>
+    </w:p>
+    <w:p>
+      <w:pPr>
+        <w:pStyle w:val="ListParagraph"/>
+        <w:numPr>
+          <w:ilvl w:val="0"/>
+          <w:numId w:val="1"/>
+        </w:numPr>
+        <w:rPr>
+          <w:rFonts w:cstheme="minorHAnsi"/>
+          <w:lang w:val="en-GB"/>
+        </w:rPr>
+      </w:pPr>
+      <w:r>
+        <w:rPr>
+          <w:rFonts w:cstheme="minorHAnsi"/>
+          <w:lang w:val="en-GB"/>
+        </w:rPr>
+        <w:t>Create snapshot</w:t>
+      </w:r>
+    </w:p>
+    <w:p>
+      <w:pPr>
+        <w:pStyle w:val="ListParagraph"/>
+        <w:numPr>
+          <w:ilvl w:val="1"/>
+          <w:numId w:val="1"/>
+        </w:numPr>
+        <w:rPr>
+          <w:rFonts w:cstheme="minorHAnsi"/>
+          <w:lang w:val="en-GB"/>
+        </w:rPr>
+      </w:pPr>
+      <w:r>
+        <w:rPr>
+          <w:rFonts w:cstheme="minorHAnsi"/>
+          <w:lang w:val="en-GB"/>
+        </w:rPr>
+        <w:t>Full, readonly copy of single vhd</w:t>
+      </w:r>
+    </w:p>
+    <w:p>
+      <w:pPr>
+        <w:pStyle w:val="ListParagraph"/>
+        <w:numPr>
+          <w:ilvl w:val="1"/>
+          <w:numId w:val="1"/>
+        </w:numPr>
+        <w:rPr>
+          <w:rFonts w:cstheme="minorHAnsi"/>
+          <w:lang w:val="en-GB"/>
+        </w:rPr>
+      </w:pPr>
+      <w:r>
+        <w:rPr>
+          <w:rFonts w:cstheme="minorHAnsi"/>
+          <w:lang w:val="en-GB"/>
+        </w:rPr>
+        <w:t>Not really great for recovery stuff</w:t>
+      </w:r>
+      <w:r>
+        <w:rPr>
+          <w:rFonts w:cstheme="minorHAnsi"/>
+          <w:b/>
+          <w:bCs/>
+          <w:lang w:val="en-GB"/>
+        </w:rPr>
+        <w:t>: use Azure Recovery Services for that</w:t>
+      </w:r>
+    </w:p>
+    <w:p>
+      <w:pPr>
+        <w:pStyle w:val="ListParagraph"/>
+        <w:numPr>
+          <w:ilvl w:val="1"/>
+          <w:numId w:val="1"/>
+        </w:numPr>
+        <w:rPr>
+          <w:rFonts w:cstheme="minorHAnsi"/>
+          <w:lang w:val="en-GB"/>
+        </w:rPr>
+      </w:pPr>
+      <w:r>
+        <w:rPr>
+          <w:rFonts w:cstheme="minorHAnsi"/>
+          <w:lang w:val="en-GB"/>
+        </w:rPr>
+        <w:t>Can be created for:</w:t>
+      </w:r>
+    </w:p>
+    <w:p>
+      <w:pPr>
+        <w:pStyle w:val="ListParagraph"/>
+        <w:numPr>
+          <w:ilvl w:val="2"/>
+          <w:numId w:val="1"/>
+        </w:numPr>
+        <w:rPr>
+          <w:rFonts w:cstheme="minorHAnsi"/>
+          <w:lang w:val="en-GB"/>
+        </w:rPr>
+      </w:pPr>
+      <w:r>
+        <w:rPr>
+          <w:rFonts w:cstheme="minorHAnsi"/>
+          <w:b/>
+          <w:bCs/>
+          <w:lang w:val="en-GB"/>
+        </w:rPr>
+        <w:t>OS disk:</w:t>
+      </w:r>
+      <w:r>
+        <w:rPr>
+          <w:rFonts w:cstheme="minorHAnsi"/>
+          <w:lang w:val="en-GB"/>
+        </w:rPr>
+        <w:t xml:space="preserve"> copy snapshot into new disk, spin up a VM from that copy vhd</w:t>
+      </w:r>
+    </w:p>
+    <w:p>
+      <w:pPr>
+        <w:pStyle w:val="ListParagraph"/>
+        <w:numPr>
+          <w:ilvl w:val="2"/>
+          <w:numId w:val="1"/>
+        </w:numPr>
+        <w:rPr>
+          <w:rFonts w:cstheme="minorHAnsi"/>
+          <w:lang w:val="en-GB"/>
+        </w:rPr>
+      </w:pPr>
+      <w:r>
+        <w:rPr>
+          <w:rFonts w:cstheme="minorHAnsi"/>
+          <w:b/>
+          <w:bCs/>
+          <w:lang w:val="en-GB"/>
+        </w:rPr>
+        <w:t>Data disks</w:t>
+      </w:r>
+      <w:r>
+        <w:rPr>
+          <w:rFonts w:cstheme="minorHAnsi"/>
+          <w:b/>
+          <w:bCs/>
+          <w:lang w:val="en-GB"/>
+        </w:rPr>
+        <w:t>:</w:t>
+      </w:r>
+      <w:r>
+        <w:rPr>
+          <w:rFonts w:cstheme="minorHAnsi"/>
+          <w:lang w:val="en-GB"/>
+        </w:rPr>
+        <w:t xml:space="preserve"> copy to new disk and mount it (could be the same VM or new VM)</w:t>
+      </w:r>
+    </w:p>
+    <w:p>
+      <w:pPr>
+        <w:pStyle w:val="ListParagraph"/>
+        <w:numPr>
+          <w:ilvl w:val="1"/>
+          <w:numId w:val="1"/>
+        </w:numPr>
+        <w:rPr>
+          <w:rFonts w:cstheme="minorHAnsi"/>
+          <w:lang w:val="en-GB"/>
+        </w:rPr>
+      </w:pPr>
+    </w:p>
+    <w:p>
+      <w:pPr>
+        <w:pStyle w:val="ListParagraph"/>
+        <w:numPr>
+          <w:ilvl w:val="0"/>
+          <w:numId w:val="1"/>
+        </w:numPr>
+        <w:rPr>
+          <w:rFonts w:cstheme="minorHAnsi"/>
+          <w:lang w:val="en-GB"/>
+        </w:rPr>
+      </w:pPr>
+      <w:r>
+        <w:rPr>
+          <w:rFonts w:cstheme="minorHAnsi"/>
+          <w:lang w:val="en-GB"/>
+        </w:rPr>
+        <w:t>Resize</w:t>
+      </w:r>
+    </w:p>
+    <w:p>
+      <w:pPr>
+        <w:pStyle w:val="ListParagraph"/>
+        <w:numPr>
+          <w:ilvl w:val="0"/>
+          <w:numId w:val="1"/>
+        </w:numPr>
+        <w:rPr>
+          <w:rFonts w:cstheme="minorHAnsi"/>
+          <w:lang w:val="en-GB"/>
+        </w:rPr>
+      </w:pPr>
+      <w:r>
+        <w:rPr>
+          <w:rFonts w:cstheme="minorHAnsi"/>
+          <w:lang w:val="en-GB"/>
+        </w:rPr>
+        <w:t>Remove</w:t>
+      </w:r>
+      <w:r>
+        <w:rPr>
+          <w:rFonts w:cstheme="minorHAnsi"/>
+          <w:lang w:val="en-GB"/>
+        </w:rPr>
+        <w:br/>
+      </w:r>
+    </w:p>
+    <w:p>
+      <w:pPr>
+        <w:pStyle w:val="Heading1"/>
+        <w:rPr>
+          <w:lang w:val="en-GB"/>
+        </w:rPr>
+      </w:pPr>
+    </w:p>
+    <w:p>
+      <w:pPr>
+        <w:pStyle w:val="Heading1"/>
+        <w:rPr>
+          <w:lang w:val="en-GB"/>
+        </w:rPr>
+      </w:pPr>
+      <w:r>
+        <w:rPr>
+          <w:lang w:val="en-GB"/>
+        </w:rPr>
+        <w:t>Attaching disk (can be done hot)</w:t>
+      </w:r>
+    </w:p>
+    <w:p>
+      <w:pPr>
+        <w:rPr>
+          <w:rFonts w:cstheme="minorHAnsi"/>
+          <w:lang w:val="en-GB"/>
+        </w:rPr>
+      </w:pPr>
+      <w:r>
+        <w:rPr>
+          <w:rFonts w:cstheme="minorHAnsi"/>
+          <w:lang w:val="en-GB"/>
+        </w:rPr>
+        <w:drawing>
+          <wp:inline distT="0" distB="0" distL="0" distR="0" wp14:anchorId="4254503F" wp14:editId="366D5AE4">
+            <wp:extent cx="5943600" cy="1539240"/>
+            <wp:effectExtent l="0" t="0" r="0" b="3810"/>
+            <wp:docPr id="2" name="Picture 2"/>
+            <wp:cNvGraphicFramePr>
+              <a:graphicFrameLocks xmlns:a="http://schemas.openxmlformats.org/drawingml/2006/main" noChangeAspect="1"/>
+            </wp:cNvGraphicFramePr>
+            <a:graphic xmlns:a="http://schemas.openxmlformats.org/drawingml/2006/main">
+              <a:graphicData uri="http://schemas.openxmlformats.org/drawingml/2006/picture">
+                <pic:pic xmlns:pic="http://schemas.openxmlformats.org/drawingml/2006/picture">
+                  <pic:nvPicPr>
+                    <pic:cNvPr id="1" name=""/>
+                    <pic:cNvPicPr/>
+                  </pic:nvPicPr>
+                  <pic:blipFill>
+                    <a:blip r:embed="rId8"/>
+                    <a:stretch>
+                      <a:fillRect/>
+                    </a:stretch>
+                  </pic:blipFill>
+                  <pic:spPr>
+                    <a:xfrm>
+                      <a:off x="0" y="0"/>
+                      <a:ext cx="5943600" cy="1539240"/>
+                    </a:xfrm>
+                    <a:prstGeom prst="rect">
+                      <a:avLst/>
+                    </a:prstGeom>
+                  </pic:spPr>
+                </pic:pic>
+              </a:graphicData>
+            </a:graphic>
+          </wp:inline>
+        </w:drawing>
+      </w:r>
+    </w:p>
+    <w:p>
+      <w:pPr>
+        <w:rPr>
+          <w:rFonts w:cstheme="minorHAnsi"/>
+          <w:lang w:val="en-GB"/>
+        </w:rPr>
+      </w:pPr>
+      <w:r>
+        <w:rPr>
+          <w:rFonts w:cstheme="minorHAnsi"/>
+          <w:lang w:val="en-GB"/>
+        </w:rPr>
+        <w:t>…then SSH into VM</w:t>
+      </w:r>
+      <w:r>
+        <w:rPr>
+          <w:rFonts w:cstheme="minorHAnsi"/>
+          <w:lang w:val="en-GB"/>
+        </w:rPr>
+        <w:t>:</w:t>
+      </w:r>
+    </w:p>
+    <w:p>
+      <w:pPr>
+        <w:rPr>
+          <w:rFonts w:cstheme="minorHAnsi"/>
+          <w:lang w:val="en-GB"/>
+        </w:rPr>
+      </w:pPr>
+      <w:r>
+        <w:rPr>
+          <w:rFonts w:cstheme="minorHAnsi"/>
+          <w:lang w:val="en-GB"/>
+        </w:rPr>
+        <w:drawing>
+          <wp:inline distT="0" distB="0" distL="0" distR="0" wp14:anchorId="729C28CB" wp14:editId="2831B1FE">
+            <wp:extent cx="5943600" cy="1007745"/>
+            <wp:effectExtent l="0" t="0" r="0" b="1905"/>
+            <wp:docPr id="3" name="Picture 3"/>
+            <wp:cNvGraphicFramePr>
+              <a:graphicFrameLocks xmlns:a="http://schemas.openxmlformats.org/drawingml/2006/main" noChangeAspect="1"/>
+            </wp:cNvGraphicFramePr>
+            <a:graphic xmlns:a="http://schemas.openxmlformats.org/drawingml/2006/main">
+              <a:graphicData uri="http://schemas.openxmlformats.org/drawingml/2006/picture">
+                <pic:pic xmlns:pic="http://schemas.openxmlformats.org/drawingml/2006/picture">
+                  <pic:nvPicPr>
+                    <pic:cNvPr id="1" name=""/>
+                    <pic:cNvPicPr/>
+                  </pic:nvPicPr>
+                  <pic:blipFill>
+                    <a:blip r:embed="rId9"/>
+                    <a:stretch>
+                      <a:fillRect/>
+                    </a:stretch>
+                  </pic:blipFill>
+                  <pic:spPr>
+                    <a:xfrm>
+                      <a:off x="0" y="0"/>
+                      <a:ext cx="5943600" cy="1007745"/>
+                    </a:xfrm>
+                    <a:prstGeom prst="rect">
+                      <a:avLst/>
+                    </a:prstGeom>
+                  </pic:spPr>
+                </pic:pic>
+              </a:graphicData>
+            </a:graphic>
+          </wp:inline>
+        </w:drawing>
+      </w:r>
+    </w:p>
+    <w:p>
+      <w:pPr>
+        <w:rPr>
+          <w:rFonts w:cstheme="minorHAnsi"/>
+          <w:lang w:val="en-GB"/>
+        </w:rPr>
+      </w:pPr>
+      <w:r>
+        <w:rPr>
+          <w:rFonts w:cstheme="minorHAnsi"/>
+          <w:lang w:val="en-GB"/>
+        </w:rPr>
+        <w:drawing>
+          <wp:inline distT="0" distB="0" distL="0" distR="0" wp14:anchorId="478432B7" wp14:editId="66EA93E9">
+            <wp:extent cx="5943600" cy="315595"/>
+            <wp:effectExtent l="0" t="0" r="0" b="8255"/>
+            <wp:docPr id="4" name="Picture 4"/>
+            <wp:cNvGraphicFramePr>
+              <a:graphicFrameLocks xmlns:a="http://schemas.openxmlformats.org/drawingml/2006/main" noChangeAspect="1"/>
+            </wp:cNvGraphicFramePr>
+            <a:graphic xmlns:a="http://schemas.openxmlformats.org/drawingml/2006/main">
+              <a:graphicData uri="http://schemas.openxmlformats.org/drawingml/2006/picture">
+                <pic:pic xmlns:pic="http://schemas.openxmlformats.org/drawingml/2006/picture">
+                  <pic:nvPicPr>
+                    <pic:cNvPr id="1" name=""/>
+                    <pic:cNvPicPr/>
+                  </pic:nvPicPr>
+                  <pic:blipFill>
+                    <a:blip r:embed="rId10"/>
+                    <a:stretch>
+                      <a:fillRect/>
+                    </a:stretch>
+                  </pic:blipFill>
+                  <pic:spPr>
+                    <a:xfrm>
+                      <a:off x="0" y="0"/>
+                      <a:ext cx="5943600" cy="315595"/>
+                    </a:xfrm>
+                    <a:prstGeom prst="rect">
+                      <a:avLst/>
+                    </a:prstGeom>
+                  </pic:spPr>
+                </pic:pic>
+              </a:graphicData>
+            </a:graphic>
+          </wp:inline>
+        </w:drawing>
+      </w:r>
+    </w:p>
+    <w:p>
+      <w:pPr>
+        <w:rPr>
+          <w:rFonts w:cstheme="minorHAnsi"/>
+          <w:lang w:val="en-GB"/>
+        </w:rPr>
+      </w:pPr>
+      <w:r>
+        <w:rPr>
+          <w:rFonts w:cstheme="minorHAnsi"/>
+          <w:lang w:val="en-GB"/>
+        </w:rPr>
+        <w:drawing>
+          <wp:inline distT="0" distB="0" distL="0" distR="0" wp14:anchorId="27333145" wp14:editId="71F5FD9A">
+            <wp:extent cx="3787468" cy="480102"/>
+            <wp:effectExtent l="0" t="0" r="3810" b="0"/>
+            <wp:docPr id="5" name="Picture 5"/>
+            <wp:cNvGraphicFramePr>
+              <a:graphicFrameLocks xmlns:a="http://schemas.openxmlformats.org/drawingml/2006/main" noChangeAspect="1"/>
+            </wp:cNvGraphicFramePr>
+            <a:graphic xmlns:a="http://schemas.openxmlformats.org/drawingml/2006/main">
+              <a:graphicData uri="http://schemas.openxmlformats.org/drawingml/2006/picture">
+                <pic:pic xmlns:pic="http://schemas.openxmlformats.org/drawingml/2006/picture">
+                  <pic:nvPicPr>
+                    <pic:cNvPr id="1" name=""/>
+                    <pic:cNvPicPr/>
+                  </pic:nvPicPr>
+                  <pic:blipFill>
+                    <a:blip r:embed="rId11"/>
+                    <a:stretch>
+                      <a:fillRect/>
+                    </a:stretch>
+                  </pic:blipFill>
+                  <pic:spPr>
+                    <a:xfrm>
+                      <a:off x="0" y="0"/>
+                      <a:ext cx="3787468" cy="480102"/>
+                    </a:xfrm>
+                    <a:prstGeom prst="rect">
+                      <a:avLst/>
+                    </a:prstGeom>
+                  </pic:spPr>
+                </pic:pic>
+              </a:graphicData>
+            </a:graphic>
+          </wp:inline>
+        </w:drawing>
+      </w:r>
+    </w:p>
+    <w:p>
+      <w:pPr>
+        <w:rPr>
+          <w:rFonts w:cstheme="minorHAnsi"/>
+          <w:lang w:val="en-GB"/>
+        </w:rPr>
+      </w:pPr>
+    </w:p>
+    <w:p>
+      <w:pPr>
+        <w:rPr>
+          <w:rFonts w:cstheme="minorHAnsi"/>
+          <w:lang w:val="en-GB"/>
+        </w:rPr>
+      </w:pPr>
+      <w:r>
+        <w:rPr>
+          <w:rFonts w:cstheme="minorHAnsi"/>
+          <w:lang w:val="en-GB"/>
+        </w:rPr>
+        <w:lastRenderedPageBreak/>
+        <w:drawing>
+          <wp:inline distT="0" distB="0" distL="0" distR="0" wp14:anchorId="08FCB984" wp14:editId="6265BB71">
+            <wp:extent cx="4694327" cy="510584"/>
+            <wp:effectExtent l="0" t="0" r="0" b="3810"/>
+            <wp:docPr id="6" name="Picture 6"/>
+            <wp:cNvGraphicFramePr>
+              <a:graphicFrameLocks xmlns:a="http://schemas.openxmlformats.org/drawingml/2006/main" noChangeAspect="1"/>
+            </wp:cNvGraphicFramePr>
+            <a:graphic xmlns:a="http://schemas.openxmlformats.org/drawingml/2006/main">
+              <a:graphicData uri="http://schemas.openxmlformats.org/drawingml/2006/picture">
+                <pic:pic xmlns:pic="http://schemas.openxmlformats.org/drawingml/2006/picture">
+                  <pic:nvPicPr>
+                    <pic:cNvPr id="1" name=""/>
+                    <pic:cNvPicPr/>
+                  </pic:nvPicPr>
+                  <pic:blipFill>
+                    <a:blip r:embed="rId12"/>
+                    <a:stretch>
+                      <a:fillRect/>
+                    </a:stretch>
+                  </pic:blipFill>
+                  <pic:spPr>
+                    <a:xfrm>
+                      <a:off x="0" y="0"/>
+                      <a:ext cx="4694327" cy="510584"/>
+                    </a:xfrm>
+                    <a:prstGeom prst="rect">
+                      <a:avLst/>
+                    </a:prstGeom>
+                  </pic:spPr>
+                </pic:pic>
+              </a:graphicData>
+            </a:graphic>
+          </wp:inline>
+        </w:drawing>
+      </w:r>
+    </w:p>
+    <w:p>
+      <w:pPr>
+        <w:rPr>
+          <w:rFonts w:cstheme="minorHAnsi"/>
+          <w:lang w:val="en-GB"/>
+        </w:rPr>
+      </w:pPr>
+      <w:r>
+        <w:rPr>
+          <w:rFonts w:cstheme="minorHAnsi"/>
+          <w:lang w:val="en-GB"/>
+        </w:rPr>
+        <w:drawing>
+          <wp:inline distT="0" distB="0" distL="0" distR="0" wp14:anchorId="2833DDFB" wp14:editId="0BF79503">
+            <wp:extent cx="5943600" cy="292735"/>
+            <wp:effectExtent l="0" t="0" r="0" b="0"/>
+            <wp:docPr id="7" name="Picture 7"/>
+            <wp:cNvGraphicFramePr>
+              <a:graphicFrameLocks xmlns:a="http://schemas.openxmlformats.org/drawingml/2006/main" noChangeAspect="1"/>
+            </wp:cNvGraphicFramePr>
+            <a:graphic xmlns:a="http://schemas.openxmlformats.org/drawingml/2006/main">
+              <a:graphicData uri="http://schemas.openxmlformats.org/drawingml/2006/picture">
+                <pic:pic xmlns:pic="http://schemas.openxmlformats.org/drawingml/2006/picture">
+                  <pic:nvPicPr>
+                    <pic:cNvPr id="1" name=""/>
+                    <pic:cNvPicPr/>
+                  </pic:nvPicPr>
+                  <pic:blipFill>
+                    <a:blip r:embed="rId13"/>
+                    <a:stretch>
+                      <a:fillRect/>
+                    </a:stretch>
+                  </pic:blipFill>
+                  <pic:spPr>
+                    <a:xfrm>
+                      <a:off x="0" y="0"/>
+                      <a:ext cx="5943600" cy="292735"/>
+                    </a:xfrm>
+                    <a:prstGeom prst="rect">
+                      <a:avLst/>
+                    </a:prstGeom>
+                  </pic:spPr>
+                </pic:pic>
+              </a:graphicData>
+            </a:graphic>
+          </wp:inline>
+        </w:drawing>
+      </w:r>
+    </w:p>
+    <w:p>
+      <w:pPr>
+        <w:pStyle w:val="Heading1"/>
+        <w:rPr>
+          <w:lang w:val="en-GB"/>
+        </w:rPr>
+      </w:pPr>
+    </w:p>
+    <w:p>
+      <w:pPr>
+        <w:pStyle w:val="Heading1"/>
+        <w:rPr>
+          <w:lang w:val="en-GB"/>
+        </w:rPr>
+      </w:pPr>
+      <w:r>
+        <w:rPr>
+          <w:lang w:val="en-GB"/>
+        </w:rPr>
+        <w:t>Resizing disk (VM has to be stopped</w:t>
+      </w:r>
+      <w:r>
+        <w:rPr>
+          <w:lang w:val="en-GB"/>
+        </w:rPr>
+        <w:t>~deallocated</w:t>
+      </w:r>
+      <w:r>
+        <w:rPr>
+          <w:lang w:val="en-GB"/>
+        </w:rPr>
+        <w:t>)</w:t>
+      </w:r>
+    </w:p>
+    <w:p>
+      <w:pPr>
+        <w:rPr>
+          <w:lang w:val="en-GB"/>
+        </w:rPr>
+      </w:pPr>
+      <w:r>
+        <w:rPr>
+          <w:lang w:val="en-GB"/>
+        </w:rPr>
+        <w:drawing>
+          <wp:inline distT="0" distB="0" distL="0" distR="0" wp14:anchorId="52750D10" wp14:editId="5220E109">
+            <wp:extent cx="5943600" cy="913765"/>
+            <wp:effectExtent l="0" t="0" r="0" b="635"/>
+            <wp:docPr id="8" name="Picture 8"/>
+            <wp:cNvGraphicFramePr>
+              <a:graphicFrameLocks xmlns:a="http://schemas.openxmlformats.org/drawingml/2006/main" noChangeAspect="1"/>
+            </wp:cNvGraphicFramePr>
+            <a:graphic xmlns:a="http://schemas.openxmlformats.org/drawingml/2006/main">
+              <a:graphicData uri="http://schemas.openxmlformats.org/drawingml/2006/picture">
+                <pic:pic xmlns:pic="http://schemas.openxmlformats.org/drawingml/2006/picture">
+                  <pic:nvPicPr>
+                    <pic:cNvPr id="1" name=""/>
+                    <pic:cNvPicPr/>
+                  </pic:nvPicPr>
+                  <pic:blipFill>
+                    <a:blip r:embed="rId14"/>
+                    <a:stretch>
+                      <a:fillRect/>
+                    </a:stretch>
+                  </pic:blipFill>
+                  <pic:spPr>
+                    <a:xfrm>
+                      <a:off x="0" y="0"/>
+                      <a:ext cx="5943600" cy="913765"/>
+                    </a:xfrm>
+                    <a:prstGeom prst="rect">
+                      <a:avLst/>
+                    </a:prstGeom>
+                  </pic:spPr>
+                </pic:pic>
+              </a:graphicData>
+            </a:graphic>
+          </wp:inline>
+        </w:drawing>
+      </w:r>
+    </w:p>
+    <w:p>
+      <w:pPr>
+        <w:rPr>
+          <w:lang w:val="en-GB"/>
+        </w:rPr>
+      </w:pPr>
+      <w:r>
+        <w:rPr>
+          <w:lang w:val="en-GB"/>
+        </w:rPr>
+        <w:drawing>
+          <wp:inline distT="0" distB="0" distL="0" distR="0" wp14:anchorId="73F38648" wp14:editId="60736C4B">
+            <wp:extent cx="4168501" cy="746825"/>
+            <wp:effectExtent l="0" t="0" r="3810" b="0"/>
+            <wp:docPr id="9" name="Picture 9"/>
+            <wp:cNvGraphicFramePr>
+              <a:graphicFrameLocks xmlns:a="http://schemas.openxmlformats.org/drawingml/2006/main" noChangeAspect="1"/>
+            </wp:cNvGraphicFramePr>
+            <a:graphic xmlns:a="http://schemas.openxmlformats.org/drawingml/2006/main">
+              <a:graphicData uri="http://schemas.openxmlformats.org/drawingml/2006/picture">
+                <pic:pic xmlns:pic="http://schemas.openxmlformats.org/drawingml/2006/picture">
+                  <pic:nvPicPr>
+                    <pic:cNvPr id="1" name=""/>
+                    <pic:cNvPicPr/>
+                  </pic:nvPicPr>
+                  <pic:blipFill>
+                    <a:blip r:embed="rId15"/>
+                    <a:stretch>
+                      <a:fillRect/>
+                    </a:stretch>
+                  </pic:blipFill>
+                  <pic:spPr>
+                    <a:xfrm>
+                      <a:off x="0" y="0"/>
+                      <a:ext cx="4168501" cy="746825"/>
+                    </a:xfrm>
+                    <a:prstGeom prst="rect">
+                      <a:avLst/>
+                    </a:prstGeom>
+                  </pic:spPr>
+                </pic:pic>
+              </a:graphicData>
+            </a:graphic>
+          </wp:inline>
+        </w:drawing>
+      </w:r>
+    </w:p>
+    <w:p>
+      <w:pPr>
+        <w:rPr>
+          <w:lang w:val="en-GB"/>
+        </w:rPr>
+      </w:pPr>
+    </w:p>
+    <w:p>
+      <w:pPr>
+        <w:rPr>
+          <w:lang w:val="en-GB"/>
+        </w:rPr>
+      </w:pPr>
+      <w:r>
+        <w:rPr>
+          <w:lang w:val="en-GB"/>
+        </w:rPr>
+        <w:drawing>
+          <wp:inline distT="0" distB="0" distL="0" distR="0" wp14:anchorId="5BDB2F02" wp14:editId="02A739F2">
+            <wp:extent cx="4435224" cy="1219306"/>
+            <wp:effectExtent l="0" t="0" r="3810" b="0"/>
+            <wp:docPr id="10" name="Picture 10"/>
+            <wp:cNvGraphicFramePr>
+              <a:graphicFrameLocks xmlns:a="http://schemas.openxmlformats.org/drawingml/2006/main" noChangeAspect="1"/>
+            </wp:cNvGraphicFramePr>
+            <a:graphic xmlns:a="http://schemas.openxmlformats.org/drawingml/2006/main">
+              <a:graphicData uri="http://schemas.openxmlformats.org/drawingml/2006/picture">
+                <pic:pic xmlns:pic="http://schemas.openxmlformats.org/drawingml/2006/picture">
+                  <pic:nvPicPr>
+                    <pic:cNvPr id="1" name=""/>
+                    <pic:cNvPicPr/>
+                  </pic:nvPicPr>
+                  <pic:blipFill>
+                    <a:blip r:embed="rId16"/>
+                    <a:stretch>
+                      <a:fillRect/>
+                    </a:stretch>
+                  </pic:blipFill>
+                  <pic:spPr>
+                    <a:xfrm>
+                      <a:off x="0" y="0"/>
+                      <a:ext cx="4435224" cy="1219306"/>
+                    </a:xfrm>
+                    <a:prstGeom prst="rect">
+                      <a:avLst/>
+                    </a:prstGeom>
+                  </pic:spPr>
+                </pic:pic>
+              </a:graphicData>
+            </a:graphic>
+          </wp:inline>
+        </w:drawing>
+      </w:r>
+    </w:p>
+    <w:p>
+      <w:pPr>
+        <w:rPr>
+          <w:lang w:val="en-GB"/>
+        </w:rPr>
+      </w:pPr>
+      <w:r>
+        <w:rPr>
+          <w:lang w:val="en-GB"/>
+        </w:rPr>
+        <w:drawing>
+          <wp:inline distT="0" distB="0" distL="0" distR="0" wp14:anchorId="2B164474" wp14:editId="104CE4F8">
+            <wp:extent cx="3467400" cy="967824"/>
+            <wp:effectExtent l="0" t="0" r="0" b="3810"/>
+            <wp:docPr id="11" name="Picture 11"/>
+            <wp:cNvGraphicFramePr>
+              <a:graphicFrameLocks xmlns:a="http://schemas.openxmlformats.org/drawingml/2006/main" noChangeAspect="1"/>
+            </wp:cNvGraphicFramePr>
+            <a:graphic xmlns:a="http://schemas.openxmlformats.org/drawingml/2006/main">
+              <a:graphicData uri="http://schemas.openxmlformats.org/drawingml/2006/picture">
+                <pic:pic xmlns:pic="http://schemas.openxmlformats.org/drawingml/2006/picture">
+                  <pic:nvPicPr>
+                    <pic:cNvPr id="1" name=""/>
+                    <pic:cNvPicPr/>
+                  </pic:nvPicPr>
+                  <pic:blipFill>
+                    <a:blip r:embed="rId17"/>
+                    <a:stretch>
+                      <a:fillRect/>
+                    </a:stretch>
+                  </pic:blipFill>
+                  <pic:spPr>
+                    <a:xfrm>
+                      <a:off x="0" y="0"/>
+                      <a:ext cx="3467400" cy="967824"/>
+                    </a:xfrm>
+                    <a:prstGeom prst="rect">
+                      <a:avLst/>
+                    </a:prstGeom>
+                  </pic:spPr>
+                </pic:pic>
+              </a:graphicData>
+            </a:graphic>
+          </wp:inline>
+        </w:drawing>
+      </w:r>
+    </w:p>
+    <w:p>
+      <w:pPr>
+        <w:rPr>
+          <w:lang w:val="en-GB"/>
+        </w:rPr>
+      </w:pPr>
+    </w:p>
+    <w:p>
+      <w:pPr>
+        <w:pStyle w:val="Heading1"/>
+        <w:rPr>
+          <w:lang w:val="en-GB"/>
+        </w:rPr>
+      </w:pPr>
+      <w:r>
+        <w:rPr>
+          <w:lang w:val="en-GB"/>
+        </w:rPr>
+        <w:t>Detach</w:t>
+      </w:r>
+      <w:r>
+        <w:rPr>
+          <w:lang w:val="en-GB"/>
+        </w:rPr>
+        <w:t xml:space="preserve"> disk (</w:t>
+      </w:r>
+      <w:r>
+        <w:rPr>
+          <w:lang w:val="en-GB"/>
+        </w:rPr>
+        <w:t>can be done online/hot</w:t>
+      </w:r>
+      <w:r>
+        <w:rPr>
+          <w:lang w:val="en-GB"/>
+        </w:rPr>
+        <w:t>)</w:t>
+      </w:r>
+    </w:p>
+    <w:p>
+      <w:pPr>
+        <w:rPr>
+          <w:lang w:val="en-GB"/>
+        </w:rPr>
+      </w:pPr>
+      <w:r>
+        <w:rPr>
+          <w:lang w:val="en-GB"/>
+        </w:rPr>
+        <w:t>First unmount the disk in the OS</w:t>
+      </w:r>
+    </w:p>
+    <w:p>
+      <w:pPr>
+        <w:rPr>
+          <w:lang w:val="en-GB"/>
+        </w:rPr>
+      </w:pPr>
+      <w:r>
+        <w:rPr>
+          <w:lang w:val="en-GB"/>
+        </w:rPr>
+        <w:lastRenderedPageBreak/>
+        <w:drawing>
+          <wp:inline distT="0" distB="0" distL="0" distR="0" wp14:anchorId="61FDC67D" wp14:editId="425407E8">
+            <wp:extent cx="5943600" cy="1061720"/>
+            <wp:effectExtent l="0" t="0" r="0" b="5080"/>
+            <wp:docPr id="12" name="Picture 12"/>
+            <wp:cNvGraphicFramePr>
+              <a:graphicFrameLocks xmlns:a="http://schemas.openxmlformats.org/drawingml/2006/main" noChangeAspect="1"/>
+            </wp:cNvGraphicFramePr>
+            <a:graphic xmlns:a="http://schemas.openxmlformats.org/drawingml/2006/main">
+              <a:graphicData uri="http://schemas.openxmlformats.org/drawingml/2006/picture">
+                <pic:pic xmlns:pic="http://schemas.openxmlformats.org/drawingml/2006/picture">
+                  <pic:nvPicPr>
+                    <pic:cNvPr id="1" name=""/>
+                    <pic:cNvPicPr/>
+                  </pic:nvPicPr>
+                  <pic:blipFill>
+                    <a:blip r:embed="rId18"/>
+                    <a:stretch>
+                      <a:fillRect/>
+                    </a:stretch>
+                  </pic:blipFill>
+                  <pic:spPr>
+                    <a:xfrm>
+                      <a:off x="0" y="0"/>
+                      <a:ext cx="5943600" cy="1061720"/>
+                    </a:xfrm>
+                    <a:prstGeom prst="rect">
+                      <a:avLst/>
+                    </a:prstGeom>
+                  </pic:spPr>
+                </pic:pic>
+              </a:graphicData>
+            </a:graphic>
+          </wp:inline>
+        </w:drawing>
+      </w:r>
+    </w:p>
+    <w:p>
+      <w:pPr>
+        <w:rPr>
+          <w:lang w:val="en-GB"/>
+        </w:rPr>
+      </w:pPr>
+      <w:r>
+        <w:rPr>
+          <w:lang w:val="en-GB"/>
+        </w:rPr>
+        <w:drawing>
+          <wp:inline distT="0" distB="0" distL="0" distR="0" wp14:anchorId="1E902725" wp14:editId="1B3A6726">
+            <wp:extent cx="3337849" cy="975445"/>
+            <wp:effectExtent l="0" t="0" r="0" b="0"/>
+            <wp:docPr id="13" name="Picture 13"/>
+            <wp:cNvGraphicFramePr>
+              <a:graphicFrameLocks xmlns:a="http://schemas.openxmlformats.org/drawingml/2006/main" noChangeAspect="1"/>
+            </wp:cNvGraphicFramePr>
+            <a:graphic xmlns:a="http://schemas.openxmlformats.org/drawingml/2006/main">
+              <a:graphicData uri="http://schemas.openxmlformats.org/drawingml/2006/picture">
+                <pic:pic xmlns:pic="http://schemas.openxmlformats.org/drawingml/2006/picture">
+                  <pic:nvPicPr>
+                    <pic:cNvPr id="1" name=""/>
+                    <pic:cNvPicPr/>
+                  </pic:nvPicPr>
+                  <pic:blipFill>
+                    <a:blip r:embed="rId19"/>
+                    <a:stretch>
+                      <a:fillRect/>
+                    </a:stretch>
+                  </pic:blipFill>
+                  <pic:spPr>
+                    <a:xfrm>
+                      <a:off x="0" y="0"/>
+                      <a:ext cx="3337849" cy="975445"/>
+                    </a:xfrm>
+                    <a:prstGeom prst="rect">
+                      <a:avLst/>
+                    </a:prstGeom>
+                  </pic:spPr>
+                </pic:pic>
+              </a:graphicData>
+            </a:graphic>
+          </wp:inline>
+        </w:drawing>
+      </w:r>
+    </w:p>
+    <w:p>
+      <w:pPr>
+        <w:rPr>
+          <w:lang w:val="en-GB"/>
+        </w:rPr>
+      </w:pPr>
+    </w:p>
+    <w:p>
+      <w:pPr>
+        <w:pStyle w:val="Heading1"/>
+        <w:rPr>
+          <w:noProof/>
+        </w:rPr>
+      </w:pPr>
+      <w:r>
+        <w:rPr>
+          <w:lang w:val="en-GB"/>
+        </w:rPr>
+        <w:t>Snapshotting OS Disk</w:t>
+      </w:r>
+      <w:r>
+        <w:rPr>
+          <w:noProof/>
+        </w:rPr>
+        <w:t xml:space="preserve"> </w:t>
+      </w:r>
+    </w:p>
+    <w:p>
+      <w:pPr>
+        <w:rPr>
+          <w:lang w:val="en-GB"/>
+        </w:rPr>
+      </w:pPr>
+    </w:p>
+    <w:p>
+      <w:pPr>
+        <w:rPr>
+          <w:lang w:val="en-GB"/>
+        </w:rPr>
+      </w:pPr>
+      <w:r>
+        <w:rPr>
+          <w:lang w:val="en-GB"/>
+        </w:rPr>
+        <w:drawing>
+          <wp:inline distT="0" distB="0" distL="0" distR="0" wp14:anchorId="16A4F689" wp14:editId="135A5AFD">
+            <wp:extent cx="5943600" cy="454025"/>
+            <wp:effectExtent l="0" t="0" r="0" b="3175"/>
+            <wp:docPr id="14" name="Picture 14"/>
+            <wp:cNvGraphicFramePr>
+              <a:graphicFrameLocks xmlns:a="http://schemas.openxmlformats.org/drawingml/2006/main" noChangeAspect="1"/>
+            </wp:cNvGraphicFramePr>
+            <a:graphic xmlns:a="http://schemas.openxmlformats.org/drawingml/2006/main">
+              <a:graphicData uri="http://schemas.openxmlformats.org/drawingml/2006/picture">
+                <pic:pic xmlns:pic="http://schemas.openxmlformats.org/drawingml/2006/picture">
+                  <pic:nvPicPr>
+                    <pic:cNvPr id="1" name=""/>
+                    <pic:cNvPicPr/>
+                  </pic:nvPicPr>
+                  <pic:blipFill>
+                    <a:blip r:embed="rId20"/>
+                    <a:stretch>
+                      <a:fillRect/>
+                    </a:stretch>
+                  </pic:blipFill>
+                  <pic:spPr>
+                    <a:xfrm>
+                      <a:off x="0" y="0"/>
+                      <a:ext cx="5943600" cy="454025"/>
+                    </a:xfrm>
+                    <a:prstGeom prst="rect">
+                      <a:avLst/>
+                    </a:prstGeom>
+                  </pic:spPr>
+                </pic:pic>
+              </a:graphicData>
+            </a:graphic>
+          </wp:inline>
+        </w:drawing>
+      </w:r>
+    </w:p>
+    <w:p>
+      <w:pPr>
+        <w:rPr>
+          <w:lang w:val="en-GB"/>
+        </w:rPr>
+      </w:pPr>
+    </w:p>
+    <w:p>
+      <w:pPr>
+        <w:rPr>
+          <w:lang w:val="en-GB"/>
+        </w:rPr>
+      </w:pPr>
+      <w:r>
+        <w:rPr>
+          <w:lang w:val="en-GB"/>
+        </w:rPr>
+        <w:drawing>
+          <wp:inline distT="0" distB="0" distL="0" distR="0" wp14:anchorId="4F953582" wp14:editId="7607A6E0">
+            <wp:extent cx="5943600" cy="952500"/>
+            <wp:effectExtent l="0" t="0" r="0" b="0"/>
+            <wp:docPr id="15" name="Picture 15"/>
+            <wp:cNvGraphicFramePr>
+              <a:graphicFrameLocks xmlns:a="http://schemas.openxmlformats.org/drawingml/2006/main" noChangeAspect="1"/>
+            </wp:cNvGraphicFramePr>
+            <a:graphic xmlns:a="http://schemas.openxmlformats.org/drawingml/2006/main">
+              <a:graphicData uri="http://schemas.openxmlformats.org/drawingml/2006/picture">
+                <pic:pic xmlns:pic="http://schemas.openxmlformats.org/drawingml/2006/picture">
+                  <pic:nvPicPr>
+                    <pic:cNvPr id="1" name=""/>
+                    <pic:cNvPicPr/>
+                  </pic:nvPicPr>
+                  <pic:blipFill>
+                    <a:blip r:embed="rId21"/>
+                    <a:stretch>
+                      <a:fillRect/>
+                    </a:stretch>
+                  </pic:blipFill>
+                  <pic:spPr>
+                    <a:xfrm>
+                      <a:off x="0" y="0"/>
+                      <a:ext cx="5943600" cy="952500"/>
+                    </a:xfrm>
+                    <a:prstGeom prst="rect">
+                      <a:avLst/>
+                    </a:prstGeom>
+                  </pic:spPr>
+                </pic:pic>
+              </a:graphicData>
+            </a:graphic>
+          </wp:inline>
+        </w:drawing>
+      </w:r>
+    </w:p>
+    <w:p>
+      <w:pPr>
+        <w:rPr>
+          <w:lang w:val="en-GB"/>
+        </w:rPr>
+      </w:pPr>
+      <w:r>
+        <w:rPr>
+          <w:lang w:val="en-GB"/>
+        </w:rPr>
+        <w:drawing>
+          <wp:inline distT="0" distB="0" distL="0" distR="0" wp14:anchorId="6A015838" wp14:editId="776F1065">
+            <wp:extent cx="5943600" cy="1336675"/>
+            <wp:effectExtent l="0" t="0" r="0" b="0"/>
+            <wp:docPr id="16" name="Picture 16"/>
+            <wp:cNvGraphicFramePr>
+              <a:graphicFrameLocks xmlns:a="http://schemas.openxmlformats.org/drawingml/2006/main" noChangeAspect="1"/>
+            </wp:cNvGraphicFramePr>
+            <a:graphic xmlns:a="http://schemas.openxmlformats.org/drawingml/2006/main">
+              <a:graphicData uri="http://schemas.openxmlformats.org/drawingml/2006/picture">
+                <pic:pic xmlns:pic="http://schemas.openxmlformats.org/drawingml/2006/picture">
+                  <pic:nvPicPr>
+                    <pic:cNvPr id="1" name=""/>
+                    <pic:cNvPicPr/>
+                  </pic:nvPicPr>
+                  <pic:blipFill>
+                    <a:blip r:embed="rId22"/>
+                    <a:stretch>
+                      <a:fillRect/>
+                    </a:stretch>
+                  </pic:blipFill>
+                  <pic:spPr>
+                    <a:xfrm>
+                      <a:off x="0" y="0"/>
+                      <a:ext cx="5943600" cy="1336675"/>
+                    </a:xfrm>
+                    <a:prstGeom prst="rect">
+                      <a:avLst/>
+                    </a:prstGeom>
+                  </pic:spPr>
+                </pic:pic>
+              </a:graphicData>
+            </a:graphic>
+          </wp:inline>
+        </w:drawing>
+      </w:r>
+    </w:p>
+    <w:p>
+      <w:pPr>
+        <w:rPr>
+          <w:lang w:val="en-GB"/>
+        </w:rPr>
+      </w:pPr>
+    </w:p>
+    <w:p>
+      <w:pPr>
+        <w:rPr>
+          <w:lang w:val="en-GB"/>
+        </w:rPr>
+      </w:pPr>
+      <w:r>
+        <w:rPr>
+          <w:lang w:val="en-GB"/>
+        </w:rPr>
+        <w:drawing>
+          <wp:inline distT="0" distB="0" distL="0" distR="0" wp14:anchorId="742289B8" wp14:editId="6C0A3C78">
+            <wp:extent cx="5220152" cy="1386960"/>
+            <wp:effectExtent l="0" t="0" r="0" b="3810"/>
+            <wp:docPr id="17" name="Picture 17"/>
+            <wp:cNvGraphicFramePr>
+              <a:graphicFrameLocks xmlns:a="http://schemas.openxmlformats.org/drawingml/2006/main" noChangeAspect="1"/>
+            </wp:cNvGraphicFramePr>
+            <a:graphic xmlns:a="http://schemas.openxmlformats.org/drawingml/2006/main">
+              <a:graphicData uri="http://schemas.openxmlformats.org/drawingml/2006/picture">
+                <pic:pic xmlns:pic="http://schemas.openxmlformats.org/drawingml/2006/picture">
+                  <pic:nvPicPr>
+                    <pic:cNvPr id="1" name=""/>
+                    <pic:cNvPicPr/>
+                  </pic:nvPicPr>
+                  <pic:blipFill>
+                    <a:blip r:embed="rId23"/>
+                    <a:stretch>
+                      <a:fillRect/>
+                    </a:stretch>
+                  </pic:blipFill>
+                  <pic:spPr>
+                    <a:xfrm>
+                      <a:off x="0" y="0"/>
+                      <a:ext cx="5220152" cy="1386960"/>
+                    </a:xfrm>
+                    <a:prstGeom prst="rect">
+                      <a:avLst/>
+                    </a:prstGeom>
+                  </pic:spPr>
+                </pic:pic>
+              </a:graphicData>
+            </a:graphic>
+          </wp:inline>
+        </w:drawing>
+      </w:r>
+    </w:p>
+    <w:p>
+      <w:pPr>
+        <w:rPr>
+          <w:lang w:val="en-GB"/>
+        </w:rPr>
+      </w:pPr>
+      <w:r>
+        <w:rPr>
+          <w:lang w:val="en-GB"/>
+        </w:rPr>
+        <w:lastRenderedPageBreak/>
+        <w:drawing>
+          <wp:inline distT="0" distB="0" distL="0" distR="0" wp14:anchorId="2E62F826" wp14:editId="6F737705">
+            <wp:extent cx="5943600" cy="902970"/>
+            <wp:effectExtent l="0" t="0" r="0" b="0"/>
+            <wp:docPr id="18" name="Picture 18"/>
+            <wp:cNvGraphicFramePr>
+              <a:graphicFrameLocks xmlns:a="http://schemas.openxmlformats.org/drawingml/2006/main" noChangeAspect="1"/>
+            </wp:cNvGraphicFramePr>
+            <a:graphic xmlns:a="http://schemas.openxmlformats.org/drawingml/2006/main">
+              <a:graphicData uri="http://schemas.openxmlformats.org/drawingml/2006/picture">
+                <pic:pic xmlns:pic="http://schemas.openxmlformats.org/drawingml/2006/picture">
+                  <pic:nvPicPr>
+                    <pic:cNvPr id="1" name=""/>
+                    <pic:cNvPicPr/>
+                  </pic:nvPicPr>
+                  <pic:blipFill>
+                    <a:blip r:embed="rId24"/>
+                    <a:stretch>
+                      <a:fillRect/>
+                    </a:stretch>
+                  </pic:blipFill>
+                  <pic:spPr>
+                    <a:xfrm>
+                      <a:off x="0" y="0"/>
+                      <a:ext cx="5943600" cy="902970"/>
+                    </a:xfrm>
+                    <a:prstGeom prst="rect">
+                      <a:avLst/>
+                    </a:prstGeom>
+                  </pic:spPr>
+                </pic:pic>
+              </a:graphicData>
+            </a:graphic>
+          </wp:inline>
+        </w:drawing>
+      </w:r>
+      <w:bookmarkStart w:id="0" w:name="_GoBack"/>
+      <w:bookmarkEnd w:id="0"/>
     </w:p>
     <w:sectPr>
       <w:pgSz w:w="12240" w:h="15840"/>
@@ -391,7 +1975,7 @@
         <w:rFonts w:ascii="Calibri" w:eastAsiaTheme="minorHAnsi" w:hAnsi="Calibri" w:cs="Calibri" w:hint="default"/>
       </w:rPr>
     </w:lvl>
-    <w:lvl w:ilvl="1" w:tplc="04090003" w:tentative="1">
+    <w:lvl w:ilvl="1" w:tplc="04090003">
       <w:start w:val="1"/>
       <w:numFmt w:val="bullet"/>
       <w:lvlText w:val="o"/>
@@ -403,7 +1987,7 @@
         <w:rFonts w:ascii="Courier New" w:hAnsi="Courier New" w:cs="Courier New" w:hint="default"/>
       </w:rPr>
     </w:lvl>
-    <w:lvl w:ilvl="2" w:tplc="04090005" w:tentative="1">
+    <w:lvl w:ilvl="2" w:tplc="04090005">
       <w:start w:val="1"/>
       <w:numFmt w:val="bullet"/>
       <w:lvlText w:val=""/>
@@ -754,8 +2338,11 @@
     <w:lsdException w:name="Table 3D effects 3" w:semiHidden="1" w:unhideWhenUsed="1"/>
     <w:lsdException w:name="Table Contemporary" w:semiHidden="1" w:unhideWhenUsed="1"/>
     <w:lsdException w:name="Table Elegant" w:semiHidden="1" w:unhideWhenUsed="1"/>
+    <w:lsdException w:name="Table Professional" w:semiHidden="1" w:unhideWhenUsed="1"/>
     <w:lsdException w:name="Table Subtle 1" w:semiHidden="1" w:unhideWhenUsed="1"/>
     <w:lsdException w:name="Table Subtle 2" w:semiHidden="1" w:unhideWhenUsed="1"/>
+    <w:lsdException w:name="Table Web 1" w:semiHidden="1" w:unhideWhenUsed="1"/>
+    <w:lsdException w:name="Table Web 2" w:semiHidden="1" w:unhideWhenUsed="1"/>
     <w:lsdException w:name="Table Web 3" w:semiHidden="1" w:unhideWhenUsed="1"/>
     <w:lsdException w:name="Balloon Text" w:semiHidden="1" w:unhideWhenUsed="1"/>
     <w:lsdException w:name="Table Grid" w:uiPriority="39"/>

</xml_diff>